<commit_message>
MetaInfoView readonly complete Minor bug fixes (e.g. internationalization) documentation reworked for preparing also write access to the exif tags in future versions
</commit_message>
<xml_diff>
--- a/Doku/EXIF Ingos Erkenntnisse.docx
+++ b/Doku/EXIF Ingos Erkenntnisse.docx
@@ -1,6 +1,6 @@
 
 <file path=word/document.xml><?xml version="1.0" encoding="utf-8"?>
-<w:document xmlns:wpc="http://schemas.microsoft.com/office/word/2010/wordprocessingCanvas" xmlns:cx="http://schemas.microsoft.com/office/drawing/2014/chartex" xmlns:cx1="http://schemas.microsoft.com/office/drawing/2015/9/8/chartex" xmlns:cx2="http://schemas.microsoft.com/office/drawing/2015/10/21/chartex" xmlns:cx3="http://schemas.microsoft.com/office/drawing/2016/5/9/chartex" xmlns:cx4="http://schemas.microsoft.com/office/drawing/2016/5/10/chartex" xmlns:cx5="http://schemas.microsoft.com/office/drawing/2016/5/11/chartex" xmlns:cx6="http://schemas.microsoft.com/office/drawing/2016/5/12/chartex" xmlns:cx7="http://schemas.microsoft.com/office/drawing/2016/5/13/chartex" xmlns:cx8="http://schemas.microsoft.com/office/drawing/2016/5/14/chartex" xmlns:mc="http://schemas.openxmlformats.org/markup-compatibility/2006" xmlns:aink="http://schemas.microsoft.com/office/drawing/2016/ink" xmlns:am3d="http://schemas.microsoft.com/office/drawing/2017/model3d" xmlns:o="urn:schemas-microsoft-com:office:office" xmlns:r="http://schemas.openxmlformats.org/officeDocument/2006/relationships" xmlns:m="http://schemas.openxmlformats.org/officeDocument/2006/math" xmlns:v="urn:schemas-microsoft-com:vml" xmlns:wp14="http://schemas.microsoft.com/office/word/2010/wordprocessingDrawing" xmlns:wp="http://schemas.openxmlformats.org/drawingml/2006/wordprocessingDrawing" xmlns:w10="urn:schemas-microsoft-com:office:word" xmlns:w="http://schemas.openxmlformats.org/wordprocessingml/2006/main" xmlns:w14="http://schemas.microsoft.com/office/word/2010/wordml" xmlns:w15="http://schemas.microsoft.com/office/word/2012/wordml" xmlns:w16cid="http://schemas.microsoft.com/office/word/2016/wordml/cid" xmlns:w16se="http://schemas.microsoft.com/office/word/2015/wordml/symex" xmlns:wpg="http://schemas.microsoft.com/office/word/2010/wordprocessingGroup" xmlns:wpi="http://schemas.microsoft.com/office/word/2010/wordprocessingInk" xmlns:wne="http://schemas.microsoft.com/office/word/2006/wordml" xmlns:wps="http://schemas.microsoft.com/office/word/2010/wordprocessingShape" mc:Ignorable="w14 w15 w16se w16cid wp14">
+<w:document xmlns:wpc="http://schemas.microsoft.com/office/word/2010/wordprocessingCanvas" xmlns:cx="http://schemas.microsoft.com/office/drawing/2014/chartex" xmlns:cx1="http://schemas.microsoft.com/office/drawing/2015/9/8/chartex" xmlns:cx2="http://schemas.microsoft.com/office/drawing/2015/10/21/chartex" xmlns:cx3="http://schemas.microsoft.com/office/drawing/2016/5/9/chartex" xmlns:cx4="http://schemas.microsoft.com/office/drawing/2016/5/10/chartex" xmlns:cx5="http://schemas.microsoft.com/office/drawing/2016/5/11/chartex" xmlns:cx6="http://schemas.microsoft.com/office/drawing/2016/5/12/chartex" xmlns:cx7="http://schemas.microsoft.com/office/drawing/2016/5/13/chartex" xmlns:cx8="http://schemas.microsoft.com/office/drawing/2016/5/14/chartex" xmlns:mc="http://schemas.openxmlformats.org/markup-compatibility/2006" xmlns:aink="http://schemas.microsoft.com/office/drawing/2016/ink" xmlns:am3d="http://schemas.microsoft.com/office/drawing/2017/model3d" xmlns:o="urn:schemas-microsoft-com:office:office" xmlns:r="http://schemas.openxmlformats.org/officeDocument/2006/relationships" xmlns:m="http://schemas.openxmlformats.org/officeDocument/2006/math" xmlns:v="urn:schemas-microsoft-com:vml" xmlns:wp14="http://schemas.microsoft.com/office/word/2010/wordprocessingDrawing" xmlns:wp="http://schemas.openxmlformats.org/drawingml/2006/wordprocessingDrawing" xmlns:w10="urn:schemas-microsoft-com:office:word" xmlns:w="http://schemas.openxmlformats.org/wordprocessingml/2006/main" xmlns:w14="http://schemas.microsoft.com/office/word/2010/wordml" xmlns:w15="http://schemas.microsoft.com/office/word/2012/wordml" xmlns:w16cex="http://schemas.microsoft.com/office/word/2018/wordml/cex" xmlns:w16cid="http://schemas.microsoft.com/office/word/2016/wordml/cid" xmlns:w16="http://schemas.microsoft.com/office/word/2018/wordml" xmlns:w16sdtdh="http://schemas.microsoft.com/office/word/2020/wordml/sdtdatahash" xmlns:w16se="http://schemas.microsoft.com/office/word/2015/wordml/symex" xmlns:wpg="http://schemas.microsoft.com/office/word/2010/wordprocessingGroup" xmlns:wpi="http://schemas.microsoft.com/office/word/2010/wordprocessingInk" xmlns:wne="http://schemas.microsoft.com/office/word/2006/wordml" xmlns:wps="http://schemas.microsoft.com/office/word/2010/wordprocessingShape" mc:Ignorable="w14 w15 w16se w16cid w16 w16cex w16sdtdh wp14">
   <w:body>
     <w:p>
       <w:pPr>
@@ -15,14 +15,113 @@
         <w:t xml:space="preserve">Was Ingo rausgekriegt hat </w:t>
       </w:r>
     </w:p>
-    <w:p>
-      <w:r>
-        <w:t>01.112017</w:t>
-      </w:r>
-    </w:p>
     <w:p/>
     <w:p>
       <w:r>
+        <w:t>Aufbau nach JETA CP-3451B (siehe Exif2-3.pdf)</w:t>
+      </w:r>
+    </w:p>
+    <w:p>
+      <w:r>
+        <w:t>SOI = Start of Image</w:t>
+      </w:r>
+    </w:p>
+    <w:p>
+      <w:r>
+        <w:t xml:space="preserve">APP… = Application Marker Segments. </w:t>
+      </w:r>
+    </w:p>
+    <w:p>
+      <w:pPr>
+        <w:ind w:left="708"/>
+      </w:pPr>
+      <w:r>
+        <w:t>APP1 = Exif Attribute Information</w:t>
+      </w:r>
+    </w:p>
+    <w:p>
+      <w:pPr>
+        <w:ind w:left="708"/>
+      </w:pPr>
+      <w:r>
+        <w:t>APP2 = Flashpix Extension data</w:t>
+      </w:r>
+    </w:p>
+    <w:p>
+      <w:pPr>
+        <w:ind w:left="708"/>
+      </w:pPr>
+      <w:r>
+        <w:t>APPx=data1, undefined in Exif</w:t>
+      </w:r>
+    </w:p>
+    <w:p>
+      <w:pPr>
+        <w:ind w:left="708"/>
+      </w:pPr>
+      <w:r>
+        <w:t>APPy=data2, undefined in Exif</w:t>
+      </w:r>
+    </w:p>
+    <w:p>
+      <w:pPr>
+        <w:ind w:left="708"/>
+      </w:pPr>
+      <w:r>
+        <w:t>APPz</w:t>
+      </w:r>
+    </w:p>
+    <w:p>
+      <w:r>
+        <w:t>DQT = Quantization Table</w:t>
+      </w:r>
+    </w:p>
+    <w:p>
+      <w:r>
+        <w:t>DHT = Huffman Table</w:t>
+      </w:r>
+    </w:p>
+    <w:p>
+      <w:r>
+        <w:t xml:space="preserve">DRI=RestartInterval </w:t>
+      </w:r>
+      <w:r>
+        <w:sym w:font="Wingdings" w:char="F0E0"/>
+      </w:r>
+      <w:r>
+        <w:t xml:space="preserve"> Optional</w:t>
+      </w:r>
+    </w:p>
+    <w:p>
+      <w:r>
+        <w:t>SOF=Start of Frame</w:t>
+      </w:r>
+    </w:p>
+    <w:p>
+      <w:r>
+        <w:t>SOS=Start of Scan Header</w:t>
+      </w:r>
+    </w:p>
+    <w:p>
+      <w:r>
+        <w:t>Compressed Data</w:t>
+      </w:r>
+    </w:p>
+    <w:p>
+      <w:r>
+        <w:t>EOI=End of Image</w:t>
+      </w:r>
+    </w:p>
+    <w:p/>
+    <w:p/>
+    <w:p>
+      <w:r>
+        <w:t>MCU=Minimum Coding Unit. 8, falls YCbCr=4:2:2 oder 16, falls YCbCr=4:2:0</w:t>
+      </w:r>
+    </w:p>
+    <w:p/>
+    <w:p>
+      <w:r>
         <w:t>Speichern in der Datei</w:t>
       </w:r>
     </w:p>
@@ -43,37 +142,23 @@
       </w:r>
     </w:p>
     <w:p>
-      <w:proofErr w:type="gramStart"/>
       <w:r>
         <w:t>0000  FF</w:t>
       </w:r>
-      <w:proofErr w:type="gramEnd"/>
-    </w:p>
-    <w:p>
-      <w:proofErr w:type="gramStart"/>
-      <w:r>
-        <w:t>0001  D</w:t>
-      </w:r>
-      <w:proofErr w:type="gramEnd"/>
-      <w:r>
-        <w:t>8</w:t>
-      </w:r>
-    </w:p>
-    <w:p>
-      <w:proofErr w:type="gramStart"/>
+    </w:p>
+    <w:p>
+      <w:r>
+        <w:t>0001  D8</w:t>
+      </w:r>
+    </w:p>
+    <w:p>
       <w:r>
         <w:t>0002  FF</w:t>
       </w:r>
-      <w:proofErr w:type="gramEnd"/>
-    </w:p>
-    <w:p>
-      <w:proofErr w:type="gramStart"/>
-      <w:r>
-        <w:t>0003  E</w:t>
-      </w:r>
-      <w:proofErr w:type="gramEnd"/>
-      <w:r>
-        <w:t>1</w:t>
+    </w:p>
+    <w:p>
+      <w:r>
+        <w:t>0003  E1</w:t>
       </w:r>
     </w:p>
     <w:p/>
@@ -93,10 +178,7 @@
           <w:tcPr>
             <w:tcW w:w="3020" w:type="dxa"/>
           </w:tcPr>
-          <w:p>
-            <w:bookmarkStart w:id="0" w:name="_GoBack"/>
-            <w:bookmarkEnd w:id="0"/>
-          </w:p>
+          <w:p/>
         </w:tc>
         <w:tc>
           <w:tcPr>
@@ -125,7 +207,7 @@
 </file>
 
 <file path=word/styles.xml><?xml version="1.0" encoding="utf-8"?>
-<w:styles xmlns:mc="http://schemas.openxmlformats.org/markup-compatibility/2006" xmlns:r="http://schemas.openxmlformats.org/officeDocument/2006/relationships" xmlns:w="http://schemas.openxmlformats.org/wordprocessingml/2006/main" xmlns:w14="http://schemas.microsoft.com/office/word/2010/wordml" xmlns:w15="http://schemas.microsoft.com/office/word/2012/wordml" xmlns:w16cid="http://schemas.microsoft.com/office/word/2016/wordml/cid" xmlns:w16se="http://schemas.microsoft.com/office/word/2015/wordml/symex" mc:Ignorable="w14 w15 w16se w16cid">
+<w:styles xmlns:mc="http://schemas.openxmlformats.org/markup-compatibility/2006" xmlns:r="http://schemas.openxmlformats.org/officeDocument/2006/relationships" xmlns:w="http://schemas.openxmlformats.org/wordprocessingml/2006/main" xmlns:w14="http://schemas.microsoft.com/office/word/2010/wordml" xmlns:w15="http://schemas.microsoft.com/office/word/2012/wordml" xmlns:w16cex="http://schemas.microsoft.com/office/word/2018/wordml/cex" xmlns:w16cid="http://schemas.microsoft.com/office/word/2016/wordml/cid" xmlns:w16="http://schemas.microsoft.com/office/word/2018/wordml" xmlns:w16sdtdh="http://schemas.microsoft.com/office/word/2020/wordml/sdtdatahash" xmlns:w16se="http://schemas.microsoft.com/office/word/2015/wordml/symex" mc:Ignorable="w14 w15 w16se w16cid w16 w16cex w16sdtdh">
   <w:docDefaults>
     <w:rPrDefault>
       <w:rPr>
@@ -141,7 +223,7 @@
       </w:pPr>
     </w:pPrDefault>
   </w:docDefaults>
-  <w:latentStyles w:defLockedState="0" w:defUIPriority="99" w:defSemiHidden="0" w:defUnhideWhenUsed="0" w:defQFormat="0" w:count="375">
+  <w:latentStyles w:defLockedState="0" w:defUIPriority="99" w:defSemiHidden="0" w:defUnhideWhenUsed="0" w:defQFormat="0" w:count="376">
     <w:lsdException w:name="Normal" w:uiPriority="0" w:qFormat="1"/>
     <w:lsdException w:name="heading 1" w:uiPriority="9" w:qFormat="1"/>
     <w:lsdException w:name="heading 2" w:semiHidden="1" w:uiPriority="9" w:unhideWhenUsed="1" w:qFormat="1"/>
@@ -247,7 +329,6 @@
     <w:lsdException w:name="HTML Sample" w:semiHidden="1" w:unhideWhenUsed="1"/>
     <w:lsdException w:name="HTML Typewriter" w:semiHidden="1" w:unhideWhenUsed="1"/>
     <w:lsdException w:name="HTML Variable" w:semiHidden="1" w:unhideWhenUsed="1"/>
-    <w:lsdException w:name="Normal Table" w:semiHidden="1" w:unhideWhenUsed="1"/>
     <w:lsdException w:name="annotation subject" w:semiHidden="1" w:unhideWhenUsed="1"/>
     <w:lsdException w:name="No List" w:semiHidden="1" w:unhideWhenUsed="1"/>
     <w:lsdException w:name="Outline List 1" w:semiHidden="1" w:unhideWhenUsed="1"/>
@@ -294,10 +375,8 @@
     <w:lsdException w:name="Table Subtle 2" w:semiHidden="1" w:unhideWhenUsed="1"/>
     <w:lsdException w:name="Table Web 1" w:semiHidden="1" w:unhideWhenUsed="1"/>
     <w:lsdException w:name="Table Web 2" w:semiHidden="1" w:unhideWhenUsed="1"/>
-    <w:lsdException w:name="Table Web 3" w:semiHidden="1" w:unhideWhenUsed="1"/>
     <w:lsdException w:name="Balloon Text" w:semiHidden="1" w:unhideWhenUsed="1"/>
     <w:lsdException w:name="Table Grid" w:uiPriority="39"/>
-    <w:lsdException w:name="Table Theme" w:semiHidden="1" w:unhideWhenUsed="1"/>
     <w:lsdException w:name="Placeholder Text" w:semiHidden="1"/>
     <w:lsdException w:name="No Spacing" w:uiPriority="1" w:qFormat="1"/>
     <w:lsdException w:name="Light Shading" w:uiPriority="60"/>
@@ -517,6 +596,7 @@
     <w:lsdException w:name="Smart Hyperlink" w:semiHidden="1" w:unhideWhenUsed="1"/>
     <w:lsdException w:name="Hashtag" w:semiHidden="1" w:unhideWhenUsed="1"/>
     <w:lsdException w:name="Unresolved Mention" w:semiHidden="1" w:unhideWhenUsed="1"/>
+    <w:lsdException w:name="Smart Link" w:semiHidden="1" w:unhideWhenUsed="1"/>
   </w:latentStyles>
   <w:style w:type="paragraph" w:default="1" w:styleId="Standard">
     <w:name w:val="Normal"/>

</xml_diff>